<commit_message>
Forgot to upload actual reports
</commit_message>
<xml_diff>
--- a/Report.docx
+++ b/Report.docx
@@ -5,7 +5,9 @@
     <w:sdt>
       <w:sdtPr>
         <w:rPr>
+          <w:rFonts w:eastAsiaTheme="minorHAnsi"/>
           <w:color w:val="4472C4" w:themeColor="accent1"/>
+          <w:lang w:eastAsia="en-US"/>
         </w:rPr>
         <w:id w:val="752166831"/>
         <w:docPartObj>
@@ -15,11 +17,9 @@
       </w:sdtPr>
       <w:sdtEndPr>
         <w:rPr>
-          <w:rFonts w:eastAsiaTheme="minorHAnsi"/>
           <w:b/>
           <w:bCs/>
           <w:color w:val="auto"/>
-          <w:lang w:eastAsia="en-US"/>
         </w:rPr>
       </w:sdtEndPr>
       <w:sdtContent>
@@ -472,6 +472,24 @@
       </w:pPr>
       <w:r>
         <w:lastRenderedPageBreak/>
+        <w:t>Acknowledgement of use of AI</w:t>
+      </w:r>
+    </w:p>
+    <w:p>
+      <w:r>
+        <w:t>I hereby acknowledge that generative AI was used, as permitted, to complete this assessment.</w:t>
+      </w:r>
+    </w:p>
+    <w:p>
+      <w:pPr>
+        <w:pStyle w:val="Heading2"/>
+      </w:pPr>
+    </w:p>
+    <w:p>
+      <w:pPr>
+        <w:pStyle w:val="Heading2"/>
+      </w:pPr>
+      <w:r>
         <w:t>Domain, Why and Who:</w:t>
       </w:r>
     </w:p>
@@ -486,7 +504,6 @@
         <w:t>. Bushfires have been a significant concern in Australia due to their frequency, intensity, and the vast areas they affect. This visualisation targets the general Australian public, aiming to provide insight into the distribution, frequency, and severity of these fires across different states.</w:t>
       </w:r>
     </w:p>
-    <w:p/>
     <w:p>
       <w:pPr>
         <w:pStyle w:val="Heading2"/>
@@ -610,6 +627,7 @@
         <w:rPr>
           <w:b/>
           <w:bCs/>
+          <w:noProof/>
         </w:rPr>
         <w:drawing>
           <wp:inline distT="0" distB="0" distL="0" distR="0" wp14:anchorId="578C8DCF" wp14:editId="6893B124">
@@ -649,45 +667,23 @@
       </w:r>
     </w:p>
     <w:p>
-      <w:proofErr w:type="spellStart"/>
       <w:r>
         <w:rPr>
-          <w:b/>
-          <w:bCs/>
+          <w:noProof/>
         </w:rPr>
         <w:lastRenderedPageBreak/>
-        <w:t>Chloropleth</w:t>
-      </w:r>
-      <w:proofErr w:type="spellEnd"/>
-      <w:r>
-        <w:rPr>
-          <w:b/>
-          <w:bCs/>
-        </w:rPr>
-        <w:t xml:space="preserve"> Map</w:t>
-      </w:r>
-      <w:r>
-        <w:t xml:space="preserve">: The core of the visualisation is a choropleth map of Australia, which provides a geographical representation of data across states. It offers an instant visual cue about </w:t>
-      </w:r>
-      <w:r>
-        <w:t xml:space="preserve">the amount of land (in hectares) was burned by bush fires </w:t>
-      </w:r>
-      <w:r>
-        <w:t>in each</w:t>
-      </w:r>
-      <w:r>
-        <w:t xml:space="preserve"> period.</w:t>
-      </w:r>
-    </w:p>
-    <w:p>
-      <w:pPr>
-        <w:ind w:left="720"/>
-      </w:pPr>
-      <w:r>
         <w:drawing>
-          <wp:inline distT="0" distB="0" distL="0" distR="0" wp14:anchorId="0AE3B2F1" wp14:editId="01BD1D28">
+          <wp:anchor distT="0" distB="0" distL="114300" distR="114300" simplePos="0" relativeHeight="251660288" behindDoc="0" locked="0" layoutInCell="1" allowOverlap="1" wp14:anchorId="0AE3B2F1" wp14:editId="0E357C24">
+            <wp:simplePos x="0" y="0"/>
+            <wp:positionH relativeFrom="column">
+              <wp:posOffset>121920</wp:posOffset>
+            </wp:positionH>
+            <wp:positionV relativeFrom="paragraph">
+              <wp:posOffset>647700</wp:posOffset>
+            </wp:positionV>
             <wp:extent cx="5731510" cy="4106545"/>
             <wp:effectExtent l="0" t="0" r="2540" b="8255"/>
+            <wp:wrapTopAndBottom/>
             <wp:docPr id="840636607" name="Picture 1" descr="A map of australia with different colored squares&#10;&#10;Description automatically generated"/>
             <wp:cNvGraphicFramePr>
               <a:graphicFrameLocks xmlns:a="http://schemas.openxmlformats.org/drawingml/2006/main" noChangeAspect="1"/>
@@ -700,7 +696,13 @@
                     <pic:cNvPicPr/>
                   </pic:nvPicPr>
                   <pic:blipFill>
-                    <a:blip r:embed="rId12"/>
+                    <a:blip r:embed="rId12">
+                      <a:extLst>
+                        <a:ext uri="{28A0092B-C50C-407E-A947-70E740481C1C}">
+                          <a14:useLocalDpi xmlns:a14="http://schemas.microsoft.com/office/drawing/2010/main" val="0"/>
+                        </a:ext>
+                      </a:extLst>
+                    </a:blip>
                     <a:stretch>
                       <a:fillRect/>
                     </a:stretch>
@@ -717,104 +719,119 @@
                 </pic:pic>
               </a:graphicData>
             </a:graphic>
-          </wp:inline>
+          </wp:anchor>
         </w:drawing>
       </w:r>
-    </w:p>
-    <w:p>
-      <w:r>
-        <w:t xml:space="preserve">Colourbrewer2.org was used to </w:t>
-      </w:r>
-      <w:r>
-        <w:t>choose</w:t>
-      </w:r>
-      <w:r>
-        <w:t xml:space="preserve"> the </w:t>
-      </w:r>
-      <w:r>
-        <w:t xml:space="preserve">legend </w:t>
-      </w:r>
-      <w:r>
-        <w:t>colours.</w:t>
-      </w:r>
-      <w:r>
-        <w:t xml:space="preserve"> The ‘</w:t>
-      </w:r>
-      <w:r>
-        <w:t>5-</w:t>
-      </w:r>
-      <w:r>
-        <w:t>C</w:t>
-      </w:r>
-      <w:r>
-        <w:t>lass Reds</w:t>
-      </w:r>
-      <w:r>
-        <w:t>’ theme</w:t>
-      </w:r>
-      <w:r>
-        <w:t xml:space="preserve"> was chosen</w:t>
-      </w:r>
-      <w:r>
-        <w:t xml:space="preserve"> because it is intuitive for fire to be associated with the colour red. The 5 classes of red were chosen to ensure there would be enough colour range to show differences between </w:t>
-      </w:r>
-      <w:proofErr w:type="gramStart"/>
-      <w:r>
-        <w:t>data</w:t>
-      </w:r>
-      <w:proofErr w:type="gramEnd"/>
-      <w:r>
-        <w:t xml:space="preserve"> which was similar, but not so large that the darkest red colour would become aesthetically unappealing. </w:t>
-      </w:r>
-    </w:p>
-    <w:p>
-      <w:r>
-        <w:t>The base map was made to be a cool, pastel blue/green to contrast the red</w:t>
-      </w:r>
-      <w:r>
-        <w:t xml:space="preserve"> marks</w:t>
-      </w:r>
-      <w:r>
-        <w:t xml:space="preserve"> </w:t>
-      </w:r>
-      <w:r>
-        <w:t>of states which did have data</w:t>
-      </w:r>
-      <w:r>
-        <w:t>.</w:t>
-      </w:r>
-    </w:p>
-    <w:p>
-      <w:r>
-        <w:t>Black stroke marks were applied to the state boundaries to really contrast it from the white background of the visualisation, giving it an animated look and making it more appealing to look at.</w:t>
-      </w:r>
-    </w:p>
-    <w:p>
-      <w:pPr>
-        <w:ind w:left="720"/>
-      </w:pPr>
-    </w:p>
-    <w:p>
       <w:r>
         <w:rPr>
           <w:b/>
           <w:bCs/>
         </w:rPr>
-        <w:t>Interactive Slider</w:t>
-      </w:r>
-      <w:r>
-        <w:t>: An interactive slider allows users to filter data between specific years, providing a temporal dimension to the analysis. Users can track the progression or regression of bushfires over time.</w:t>
-      </w:r>
-    </w:p>
-    <w:p>
-      <w:pPr>
-        <w:ind w:left="360"/>
-      </w:pPr>
-      <w:r>
+        <w:t>Choropleth Map</w:t>
+      </w:r>
+      <w:r>
+        <w:t xml:space="preserve">: The core of the visualisation is a choropleth map of Australia, which provides a geographical representation of data across states. It offers an instant visual cue about </w:t>
+      </w:r>
+      <w:r>
+        <w:t xml:space="preserve">the amount of land (in hectares) was burned by bush fires </w:t>
+      </w:r>
+      <w:r>
+        <w:t>in each</w:t>
+      </w:r>
+      <w:r>
+        <w:t xml:space="preserve"> period.</w:t>
+      </w:r>
+    </w:p>
+    <w:p>
+      <w:pPr>
+        <w:ind w:left="720"/>
+        <w:jc w:val="center"/>
+      </w:pPr>
+    </w:p>
+    <w:p>
+      <w:r>
+        <w:t xml:space="preserve">Colourbrewer2.org was used to </w:t>
+      </w:r>
+      <w:r>
+        <w:t>choose</w:t>
+      </w:r>
+      <w:r>
+        <w:t xml:space="preserve"> the </w:t>
+      </w:r>
+      <w:r>
+        <w:t xml:space="preserve">legend </w:t>
+      </w:r>
+      <w:r>
+        <w:t>colours.</w:t>
+      </w:r>
+      <w:r>
+        <w:t xml:space="preserve"> The ‘</w:t>
+      </w:r>
+      <w:r>
+        <w:t>5-</w:t>
+      </w:r>
+      <w:r>
+        <w:t>C</w:t>
+      </w:r>
+      <w:r>
+        <w:t>lass Reds</w:t>
+      </w:r>
+      <w:r>
+        <w:t>’ theme</w:t>
+      </w:r>
+      <w:r>
+        <w:t xml:space="preserve"> was chosen</w:t>
+      </w:r>
+      <w:r>
+        <w:t xml:space="preserve"> because it is intuitive for fire to be associated with the colour red. The 5 classes of red were chosen to ensure there would be enough colour range to show differences between </w:t>
+      </w:r>
+      <w:proofErr w:type="gramStart"/>
+      <w:r>
+        <w:t>data</w:t>
+      </w:r>
+      <w:proofErr w:type="gramEnd"/>
+      <w:r>
+        <w:t xml:space="preserve"> which was similar, but not so large that the darkest red colour would become aesthetically unappealing. </w:t>
+      </w:r>
+    </w:p>
+    <w:p>
+      <w:r>
+        <w:t>The base map was made to be a cool, pastel blue/green to contrast the red</w:t>
+      </w:r>
+      <w:r>
+        <w:t xml:space="preserve"> marks</w:t>
+      </w:r>
+      <w:r>
+        <w:t xml:space="preserve"> of states which did have data.</w:t>
+      </w:r>
+    </w:p>
+    <w:p>
+      <w:r>
+        <w:t>Black stroke marks were applied to the state boundaries to really contrast it from the white background of the visualisation, giving it an animated look and making it more appealing to look at.</w:t>
+      </w:r>
+    </w:p>
+    <w:p>
+      <w:pPr>
+        <w:ind w:left="720"/>
+      </w:pPr>
+    </w:p>
+    <w:p>
+      <w:r>
+        <w:rPr>
+          <w:noProof/>
+        </w:rPr>
         <w:drawing>
-          <wp:inline distT="0" distB="0" distL="0" distR="0" wp14:anchorId="61D6C81C" wp14:editId="79537DD0">
+          <wp:anchor distT="0" distB="0" distL="114300" distR="114300" simplePos="0" relativeHeight="251661312" behindDoc="0" locked="0" layoutInCell="1" allowOverlap="1" wp14:anchorId="61D6C81C" wp14:editId="690B8DB8">
+            <wp:simplePos x="0" y="0"/>
+            <wp:positionH relativeFrom="column">
+              <wp:posOffset>7620</wp:posOffset>
+            </wp:positionH>
+            <wp:positionV relativeFrom="paragraph">
+              <wp:posOffset>654050</wp:posOffset>
+            </wp:positionV>
             <wp:extent cx="5731510" cy="177800"/>
             <wp:effectExtent l="0" t="0" r="2540" b="0"/>
+            <wp:wrapTopAndBottom/>
             <wp:docPr id="534395414" name="Picture 1"/>
             <wp:cNvGraphicFramePr>
               <a:graphicFrameLocks xmlns:a="http://schemas.openxmlformats.org/drawingml/2006/main" noChangeAspect="1"/>
@@ -827,7 +844,13 @@
                     <pic:cNvPicPr/>
                   </pic:nvPicPr>
                   <pic:blipFill>
-                    <a:blip r:embed="rId13"/>
+                    <a:blip r:embed="rId13" cstate="print">
+                      <a:extLst>
+                        <a:ext uri="{28A0092B-C50C-407E-A947-70E740481C1C}">
+                          <a14:useLocalDpi xmlns:a14="http://schemas.microsoft.com/office/drawing/2010/main" val="0"/>
+                        </a:ext>
+                      </a:extLst>
+                    </a:blip>
                     <a:stretch>
                       <a:fillRect/>
                     </a:stretch>
@@ -844,30 +867,45 @@
                 </pic:pic>
               </a:graphicData>
             </a:graphic>
-          </wp:inline>
+          </wp:anchor>
         </w:drawing>
       </w:r>
-    </w:p>
-    <w:p>
-      <w:r>
-        <w:t>The red was chosen to be the same colour as the maximum value of the choropleth map legend, and the background was chosen to neutral colours so that it blends into the background, pushing the slider into the foreground.</w:t>
-      </w:r>
-    </w:p>
-    <w:p>
-      <w:pPr>
+      <w:r>
         <w:rPr>
           <w:b/>
           <w:bCs/>
         </w:rPr>
-      </w:pPr>
-    </w:p>
-    <w:p>
-      <w:r>
+        <w:t>Interactive Slider</w:t>
+      </w:r>
+      <w:r>
+        <w:t>: An interactive slider allows users to filter data between specific years, providing a temporal dimension to the analysis. Users can track the progression or regression of bushfires over time.</w:t>
+      </w:r>
+    </w:p>
+    <w:p>
+      <w:pPr>
+        <w:ind w:left="360"/>
+        <w:jc w:val="center"/>
+      </w:pPr>
+    </w:p>
+    <w:p>
+      <w:r>
+        <w:t>The red was chosen to be the same colour as the maximum value of the choropleth map legend, and the background was chosen to neutral colours so that it blends into the background, pushing the slider into the foreground.</w:t>
+      </w:r>
+    </w:p>
+    <w:p>
+      <w:pPr>
         <w:rPr>
           <w:b/>
           <w:bCs/>
         </w:rPr>
-        <w:lastRenderedPageBreak/>
+      </w:pPr>
+    </w:p>
+    <w:p>
+      <w:r>
+        <w:rPr>
+          <w:b/>
+          <w:bCs/>
+        </w:rPr>
         <w:t>Donut Charts</w:t>
       </w:r>
       <w:r>
@@ -889,6 +927,9 @@
         <w:jc w:val="center"/>
       </w:pPr>
       <w:r>
+        <w:rPr>
+          <w:noProof/>
+        </w:rPr>
         <w:drawing>
           <wp:inline distT="0" distB="0" distL="0" distR="0" wp14:anchorId="220C9CCF" wp14:editId="1A5E79CC">
             <wp:extent cx="2423160" cy="3003353"/>
@@ -973,10 +1014,13 @@
         <w:jc w:val="center"/>
       </w:pPr>
       <w:r>
+        <w:rPr>
+          <w:noProof/>
+        </w:rPr>
         <w:drawing>
-          <wp:inline distT="0" distB="0" distL="0" distR="0" wp14:anchorId="6C9BBBD4" wp14:editId="01D22349">
-            <wp:extent cx="2583180" cy="3331774"/>
-            <wp:effectExtent l="0" t="0" r="7620" b="2540"/>
+          <wp:inline distT="0" distB="0" distL="0" distR="0" wp14:anchorId="6C9BBBD4" wp14:editId="4CAAF1BC">
+            <wp:extent cx="2385812" cy="3077210"/>
+            <wp:effectExtent l="0" t="0" r="0" b="8890"/>
             <wp:docPr id="37026992" name="Picture 1" descr="A group of colorful circles with numbers&#10;&#10;Description automatically generated"/>
             <wp:cNvGraphicFramePr>
               <a:graphicFrameLocks xmlns:a="http://schemas.openxmlformats.org/drawingml/2006/main" noChangeAspect="1"/>
@@ -997,7 +1041,7 @@
                   <pic:spPr>
                     <a:xfrm>
                       <a:off x="0" y="0"/>
-                      <a:ext cx="2586857" cy="3336517"/>
+                      <a:ext cx="2398670" cy="3093794"/>
                     </a:xfrm>
                     <a:prstGeom prst="rect">
                       <a:avLst/>
@@ -1010,13 +1054,13 @@
         </w:drawing>
       </w:r>
     </w:p>
-    <w:p/>
     <w:p>
       <w:r>
         <w:rPr>
           <w:b/>
           <w:bCs/>
         </w:rPr>
+        <w:lastRenderedPageBreak/>
         <w:t>List of Top 5 Bushfires</w:t>
       </w:r>
       <w:r>
@@ -1037,11 +1081,9 @@
       <w:r>
         <w:t xml:space="preserve"> see how the area burned in compared to the rest of the states over that </w:t>
       </w:r>
-      <w:proofErr w:type="gramStart"/>
-      <w:r>
-        <w:t>time period</w:t>
-      </w:r>
-      <w:proofErr w:type="gramEnd"/>
+      <w:r>
+        <w:t>period</w:t>
+      </w:r>
       <w:r>
         <w:t>, however this is not currently possible due to the dataset being incomplete.</w:t>
       </w:r>
@@ -1055,6 +1097,9 @@
         <w:br/>
       </w:r>
       <w:r>
+        <w:rPr>
+          <w:noProof/>
+        </w:rPr>
         <w:drawing>
           <wp:inline distT="0" distB="0" distL="0" distR="0" wp14:anchorId="181DE4B9" wp14:editId="6FFAB383">
             <wp:extent cx="2415540" cy="3150491"/>
@@ -1193,13 +1238,7 @@
         <w:t xml:space="preserve"> </w:t>
       </w:r>
       <w:r>
-        <w:t xml:space="preserve">The primary data, represented by the </w:t>
-      </w:r>
-      <w:r>
-        <w:t>choropleth</w:t>
-      </w:r>
-      <w:r>
-        <w:t xml:space="preserve"> map, stands out prominently against a neutral background, with the pastel blue/green base map contrasting sharply against the fiery reds of the bushfire data. The black strokes </w:t>
+        <w:t xml:space="preserve">The primary data, represented by the choropleth map, stands out prominently against a neutral background, with the pastel blue/green base map contrasting sharply against the fiery reds of the bushfire data. The black strokes </w:t>
       </w:r>
       <w:r>
         <w:t>outlining</w:t>
@@ -1225,11 +1264,7 @@
         <w:t>I</w:t>
       </w:r>
       <w:r>
-        <w:t xml:space="preserve">nteractive elements, like the slider, are designed in neutral </w:t>
-      </w:r>
-      <w:r>
-        <w:lastRenderedPageBreak/>
-        <w:t>colo</w:t>
+        <w:t>nteractive elements, like the slider, are designed in neutral colo</w:t>
       </w:r>
       <w:r>
         <w:t>u</w:t>
@@ -1244,6 +1279,7 @@
           <w:b/>
           <w:bCs/>
         </w:rPr>
+        <w:lastRenderedPageBreak/>
         <w:t>T</w:t>
       </w:r>
       <w:r>
@@ -1284,13 +1320,7 @@
         <w:t xml:space="preserve">which </w:t>
       </w:r>
       <w:r>
-        <w:t xml:space="preserve">can unify the design. Additionally, </w:t>
-      </w:r>
-      <w:r>
-        <w:t>colour</w:t>
-      </w:r>
-      <w:r>
-        <w:t xml:space="preserve"> contrast considerations can ensure textual elements remain both readable and aesthetically harmonious.</w:t>
+        <w:t>can unify the design. Additionally, colour contrast considerations can ensure textual elements remain both readable and aesthetically harmonious.</w:t>
       </w:r>
     </w:p>
     <w:p>
@@ -1334,42 +1364,40 @@
     <w:p/>
     <w:p/>
     <w:p/>
+    <w:p/>
+    <w:p/>
     <w:p>
       <w:pPr>
         <w:pStyle w:val="Heading2"/>
       </w:pPr>
       <w:r>
-        <w:t>References:</w:t>
-      </w:r>
-    </w:p>
-    <w:p>
-      <w:r>
-        <w:t xml:space="preserve">[1] </w:t>
-      </w:r>
-      <w:r>
-        <w:t xml:space="preserve">Digital Atlas Australia, "Historical Bushfire Boundaries," Digital Atlas Australia, [Online]. Available: https://digital.atlas.gov.au/datasets/digitalatlas::historical-bushfire-boundaries-2/about. [Accessed: </w:t>
-      </w:r>
-      <w:r>
-        <w:t>18</w:t>
-      </w:r>
-      <w:r>
-        <w:t>-</w:t>
-      </w:r>
-      <w:r>
-        <w:t>10</w:t>
-      </w:r>
-      <w:r>
-        <w:t>-</w:t>
+        <w:t>Dataset:</w:t>
+      </w:r>
+    </w:p>
+    <w:p>
+      <w:r>
+        <w:t>Digital Atlas Australia. (</w:t>
       </w:r>
       <w:r>
         <w:t>2023</w:t>
       </w:r>
       <w:r>
-        <w:t>].</w:t>
+        <w:t xml:space="preserve">). Historical Bushfire Boundaries. Retrieved from </w:t>
+      </w:r>
+      <w:hyperlink r:id="rId17" w:history="1">
+        <w:r>
+          <w:rPr>
+            <w:rStyle w:val="Hyperlink"/>
+          </w:rPr>
+          <w:t>https://digital.atlas.gov.au/datasets/digitalatlas::historical-bushfire-boundaries-2/about</w:t>
+        </w:r>
+      </w:hyperlink>
+      <w:r>
+        <w:t xml:space="preserve"> [Accessed: 18-10-23]</w:t>
       </w:r>
     </w:p>
     <w:sectPr>
-      <w:headerReference w:type="default" r:id="rId17"/>
+      <w:headerReference w:type="default" r:id="rId18"/>
       <w:pgSz w:w="11906" w:h="16838"/>
       <w:pgMar w:top="1440" w:right="1440" w:bottom="1440" w:left="1440" w:header="708" w:footer="708" w:gutter="0"/>
       <w:pgNumType w:start="0"/>
@@ -2631,6 +2659,7 @@
   <w:style w:type="character" w:default="1" w:styleId="DefaultParagraphFont">
     <w:name w:val="Default Paragraph Font"/>
     <w:uiPriority w:val="1"/>
+    <w:semiHidden/>
     <w:unhideWhenUsed/>
   </w:style>
   <w:style w:type="table" w:default="1" w:styleId="TableNormal">
@@ -2909,8 +2938,11 @@
   </w:compat>
   <w:rsids>
     <w:rsidRoot w:val="007E6D15"/>
+    <w:rsid w:val="004D4572"/>
     <w:rsid w:val="007E6D15"/>
+    <w:rsid w:val="008E31BC"/>
     <w:rsid w:val="00933688"/>
+    <w:rsid w:val="00B8466A"/>
   </w:rsids>
   <m:mathPr>
     <m:mathFont m:val="Cambria Math"/>

</xml_diff>